<commit_message>
reports export and download
</commit_message>
<xml_diff>
--- a/files/invoice_template.docx
+++ b/files/invoice_template.docx
@@ -60,6 +60,9 @@
                               <w:spacing w:line="240" w:lineRule="auto"/>
                               <w:jc w:val="right"/>
                             </w:pPr>
+                            <w:r>
+                              <w:t>Invoice #</w:t>
+                            </w:r>
                             <w:r>
                               <w:t>{</w:t>
                             </w:r>
@@ -110,6 +113,9 @@
                         <w:spacing w:line="240" w:lineRule="auto"/>
                         <w:jc w:val="right"/>
                       </w:pPr>
+                      <w:r>
+                        <w:t>Invoice #</w:t>
+                      </w:r>
                       <w:r>
                         <w:t>{</w:t>
                       </w:r>
@@ -417,12 +423,14 @@
       <w:r>
         <w:t>{</w:t>
       </w:r>
+      <w:proofErr w:type="spellStart"/>
       <w:r>
         <w:t>customer</w:t>
       </w:r>
       <w:r>
         <w:t>_name</w:t>
       </w:r>
+      <w:proofErr w:type="spellEnd"/>
       <w:r>
         <w:t>}</w:t>
       </w:r>
@@ -477,9 +485,11 @@
       <w:r>
         <w:t>{</w:t>
       </w:r>
+      <w:proofErr w:type="spellStart"/>
       <w:r>
         <w:t>contact_number</w:t>
       </w:r>
+      <w:proofErr w:type="spellEnd"/>
       <w:r>
         <w:t>}</w:t>
       </w:r>
@@ -500,12 +510,12 @@
         <w:tblLook w:val="04A0" w:firstRow="1" w:lastRow="0" w:firstColumn="1" w:lastColumn="0" w:noHBand="0" w:noVBand="1"/>
       </w:tblPr>
       <w:tblGrid>
-        <w:gridCol w:w="3544"/>
-        <w:gridCol w:w="2157"/>
-        <w:gridCol w:w="1887"/>
-        <w:gridCol w:w="2078"/>
-        <w:gridCol w:w="1982"/>
-        <w:gridCol w:w="2610"/>
+        <w:gridCol w:w="4395"/>
+        <w:gridCol w:w="1842"/>
+        <w:gridCol w:w="1843"/>
+        <w:gridCol w:w="1985"/>
+        <w:gridCol w:w="2126"/>
+        <w:gridCol w:w="2067"/>
       </w:tblGrid>
       <w:tr>
         <w:trPr>
@@ -513,7 +523,7 @@
         </w:trPr>
         <w:tc>
           <w:tcPr>
-            <w:tcW w:w="3544" w:type="dxa"/>
+            <w:tcW w:w="4395" w:type="dxa"/>
             <w:shd w:val="clear" w:color="auto" w:fill="2F5D62"/>
           </w:tcPr>
           <w:p>
@@ -537,7 +547,7 @@
         </w:tc>
         <w:tc>
           <w:tcPr>
-            <w:tcW w:w="2157" w:type="dxa"/>
+            <w:tcW w:w="1842" w:type="dxa"/>
             <w:shd w:val="clear" w:color="auto" w:fill="2F5D62"/>
           </w:tcPr>
           <w:p>
@@ -561,7 +571,7 @@
         </w:tc>
         <w:tc>
           <w:tcPr>
-            <w:tcW w:w="1887" w:type="dxa"/>
+            <w:tcW w:w="1843" w:type="dxa"/>
             <w:shd w:val="clear" w:color="auto" w:fill="2F5D62"/>
           </w:tcPr>
           <w:p>
@@ -585,7 +595,7 @@
         </w:tc>
         <w:tc>
           <w:tcPr>
-            <w:tcW w:w="2078" w:type="dxa"/>
+            <w:tcW w:w="1985" w:type="dxa"/>
             <w:shd w:val="clear" w:color="auto" w:fill="2F5D62"/>
           </w:tcPr>
           <w:p>
@@ -617,7 +627,7 @@
         </w:tc>
         <w:tc>
           <w:tcPr>
-            <w:tcW w:w="1982" w:type="dxa"/>
+            <w:tcW w:w="2126" w:type="dxa"/>
             <w:shd w:val="clear" w:color="auto" w:fill="2F5D62"/>
           </w:tcPr>
           <w:p>
@@ -641,7 +651,7 @@
         </w:tc>
         <w:tc>
           <w:tcPr>
-            <w:tcW w:w="2610" w:type="dxa"/>
+            <w:tcW w:w="2067" w:type="dxa"/>
             <w:shd w:val="clear" w:color="auto" w:fill="2F5D62"/>
           </w:tcPr>
           <w:p>
@@ -670,7 +680,7 @@
         </w:trPr>
         <w:tc>
           <w:tcPr>
-            <w:tcW w:w="3544" w:type="dxa"/>
+            <w:tcW w:w="4395" w:type="dxa"/>
           </w:tcPr>
           <w:p>
             <w:pPr>
@@ -684,13 +694,29 @@
                 <w:sz w:val="24"/>
                 <w:szCs w:val="24"/>
               </w:rPr>
-              <w:t>{#items}{itemDesc}</w:t>
+              <w:t>{#</w:t>
+            </w:r>
+            <w:proofErr w:type="gramStart"/>
+            <w:r>
+              <w:rPr>
+                <w:sz w:val="24"/>
+                <w:szCs w:val="24"/>
+              </w:rPr>
+              <w:t>items}{</w:t>
+            </w:r>
+            <w:proofErr w:type="gramEnd"/>
+            <w:r>
+              <w:rPr>
+                <w:sz w:val="24"/>
+                <w:szCs w:val="24"/>
+              </w:rPr>
+              <w:t>itemDesc}</w:t>
             </w:r>
           </w:p>
         </w:tc>
         <w:tc>
           <w:tcPr>
-            <w:tcW w:w="2157" w:type="dxa"/>
+            <w:tcW w:w="1842" w:type="dxa"/>
           </w:tcPr>
           <w:p>
             <w:pPr>
@@ -710,7 +736,7 @@
         </w:tc>
         <w:tc>
           <w:tcPr>
-            <w:tcW w:w="1887" w:type="dxa"/>
+            <w:tcW w:w="1843" w:type="dxa"/>
           </w:tcPr>
           <w:p>
             <w:pPr>
@@ -730,7 +756,7 @@
         </w:tc>
         <w:tc>
           <w:tcPr>
-            <w:tcW w:w="2078" w:type="dxa"/>
+            <w:tcW w:w="1985" w:type="dxa"/>
           </w:tcPr>
           <w:p>
             <w:pPr>
@@ -750,7 +776,7 @@
         </w:tc>
         <w:tc>
           <w:tcPr>
-            <w:tcW w:w="1982" w:type="dxa"/>
+            <w:tcW w:w="2126" w:type="dxa"/>
           </w:tcPr>
           <w:p>
             <w:pPr>
@@ -770,7 +796,7 @@
         </w:tc>
         <w:tc>
           <w:tcPr>
-            <w:tcW w:w="2610" w:type="dxa"/>
+            <w:tcW w:w="2067" w:type="dxa"/>
           </w:tcPr>
           <w:p>
             <w:pPr>

</xml_diff>